<commit_message>
more changes to make regression output easier to read
</commit_message>
<xml_diff>
--- a/Toll/Reg_markedown.docx
+++ b/Toll/Reg_markedown.docx
@@ -131,13 +131,13 @@
         <w:rPr>
           <w:rStyle w:val="KeywordTok"/>
         </w:rPr>
-        <w:t xml:space="preserve">sum</w:t>
-      </w:r>
-      <w:r>
-        <w:rPr>
-          <w:rStyle w:val="NormalTok"/>
-        </w:rPr>
-        <w:t xml:space="preserve">(MasterData_Sales$AgtoAg)</w:t>
+        <w:t xml:space="preserve">table</w:t>
+      </w:r>
+      <w:r>
+        <w:rPr>
+          <w:rStyle w:val="NormalTok"/>
+        </w:rPr>
+        <w:t xml:space="preserve">(MasterData_Sales$Type)</w:t>
       </w:r>
     </w:p>
     <w:p>
@@ -148,7 +148,43 @@
         <w:rPr>
           <w:rStyle w:val="VerbatimChar"/>
         </w:rPr>
-        <w:t xml:space="preserve">## [1] 194</w:t>
+        <w:t xml:space="preserve">## </w:t>
+      </w:r>
+      <w:r>
+        <w:br w:type="textWrapping"/>
+      </w:r>
+      <w:r>
+        <w:rPr>
+          <w:rStyle w:val="VerbatimChar"/>
+        </w:rPr>
+        <w:t xml:space="preserve">##        AgtoAg     AgtoEnvio     AgtoUrban     UrbantoAg UrbantoEnviro </w:t>
+      </w:r>
+      <w:r>
+        <w:br w:type="textWrapping"/>
+      </w:r>
+      <w:r>
+        <w:rPr>
+          <w:rStyle w:val="VerbatimChar"/>
+        </w:rPr>
+        <w:t xml:space="preserve">##           194            55           918             8             4 </w:t>
+      </w:r>
+      <w:r>
+        <w:br w:type="textWrapping"/>
+      </w:r>
+      <w:r>
+        <w:rPr>
+          <w:rStyle w:val="VerbatimChar"/>
+        </w:rPr>
+        <w:t xml:space="preserve">##  UrbantoUrban </w:t>
+      </w:r>
+      <w:r>
+        <w:br w:type="textWrapping"/>
+      </w:r>
+      <w:r>
+        <w:rPr>
+          <w:rStyle w:val="VerbatimChar"/>
+        </w:rPr>
+        <w:t xml:space="preserve">##           170</w:t>
       </w:r>
     </w:p>
     <w:p>
@@ -159,13 +195,25 @@
         <w:rPr>
           <w:rStyle w:val="KeywordTok"/>
         </w:rPr>
-        <w:t xml:space="preserve">sum</w:t>
-      </w:r>
-      <w:r>
-        <w:rPr>
-          <w:rStyle w:val="NormalTok"/>
-        </w:rPr>
-        <w:t xml:space="preserve">(MasterData_Sales$AgtoEnivo)</w:t>
+        <w:t xml:space="preserve">mean</w:t>
+      </w:r>
+      <w:r>
+        <w:rPr>
+          <w:rStyle w:val="NormalTok"/>
+        </w:rPr>
+        <w:t xml:space="preserve">(MasterData_Sales$InflationAdjustedPricePerAnnualAcreFoot ~</w:t>
+      </w:r>
+      <w:r>
+        <w:rPr>
+          <w:rStyle w:val="StringTok"/>
+        </w:rPr>
+        <w:t xml:space="preserve"> </w:t>
+      </w:r>
+      <w:r>
+        <w:rPr>
+          <w:rStyle w:val="NormalTok"/>
+        </w:rPr>
+        <w:t xml:space="preserve">MasterData_Sales$Type)</w:t>
       </w:r>
     </w:p>
     <w:p>
@@ -176,7 +224,34 @@
         <w:rPr>
           <w:rStyle w:val="VerbatimChar"/>
         </w:rPr>
-        <w:t xml:space="preserve">## [1] 55</w:t>
+        <w:t xml:space="preserve">##        AgtoAg     AgtoEnvio     AgtoUrban     UrbantoAg UrbantoEnviro </w:t>
+      </w:r>
+      <w:r>
+        <w:br w:type="textWrapping"/>
+      </w:r>
+      <w:r>
+        <w:rPr>
+          <w:rStyle w:val="VerbatimChar"/>
+        </w:rPr>
+        <w:t xml:space="preserve">##     2723.7021     2917.1864     5135.3672      298.4463      161.1661 </w:t>
+      </w:r>
+      <w:r>
+        <w:br w:type="textWrapping"/>
+      </w:r>
+      <w:r>
+        <w:rPr>
+          <w:rStyle w:val="VerbatimChar"/>
+        </w:rPr>
+        <w:t xml:space="preserve">##  UrbantoUrban </w:t>
+      </w:r>
+      <w:r>
+        <w:br w:type="textWrapping"/>
+      </w:r>
+      <w:r>
+        <w:rPr>
+          <w:rStyle w:val="VerbatimChar"/>
+        </w:rPr>
+        <w:t xml:space="preserve">##     2058.3235</w:t>
       </w:r>
     </w:p>
     <w:p>
@@ -187,13 +262,25 @@
         <w:rPr>
           <w:rStyle w:val="KeywordTok"/>
         </w:rPr>
-        <w:t xml:space="preserve">sum</w:t>
-      </w:r>
-      <w:r>
-        <w:rPr>
-          <w:rStyle w:val="NormalTok"/>
-        </w:rPr>
-        <w:t xml:space="preserve">(MasterData_Sales$AgtoUrban)</w:t>
+        <w:t xml:space="preserve">sd</w:t>
+      </w:r>
+      <w:r>
+        <w:rPr>
+          <w:rStyle w:val="NormalTok"/>
+        </w:rPr>
+        <w:t xml:space="preserve">(MasterData_Sales$InflationAdjustedPricePerAnnualAcreFoot ~</w:t>
+      </w:r>
+      <w:r>
+        <w:rPr>
+          <w:rStyle w:val="StringTok"/>
+        </w:rPr>
+        <w:t xml:space="preserve"> </w:t>
+      </w:r>
+      <w:r>
+        <w:rPr>
+          <w:rStyle w:val="NormalTok"/>
+        </w:rPr>
+        <w:t xml:space="preserve">MasterData_Sales$Type)</w:t>
       </w:r>
     </w:p>
     <w:p>
@@ -204,7 +291,34 @@
         <w:rPr>
           <w:rStyle w:val="VerbatimChar"/>
         </w:rPr>
-        <w:t xml:space="preserve">## [1] 918</w:t>
+        <w:t xml:space="preserve">##        AgtoAg     AgtoEnvio     AgtoUrban     UrbantoAg UrbantoEnviro </w:t>
+      </w:r>
+      <w:r>
+        <w:br w:type="textWrapping"/>
+      </w:r>
+      <w:r>
+        <w:rPr>
+          <w:rStyle w:val="VerbatimChar"/>
+        </w:rPr>
+        <w:t xml:space="preserve">##     3089.2018     4913.1470     4309.8446      401.7575      216.7191 </w:t>
+      </w:r>
+      <w:r>
+        <w:br w:type="textWrapping"/>
+      </w:r>
+      <w:r>
+        <w:rPr>
+          <w:rStyle w:val="VerbatimChar"/>
+        </w:rPr>
+        <w:t xml:space="preserve">##  UrbantoUrban </w:t>
+      </w:r>
+      <w:r>
+        <w:br w:type="textWrapping"/>
+      </w:r>
+      <w:r>
+        <w:rPr>
+          <w:rStyle w:val="VerbatimChar"/>
+        </w:rPr>
+        <w:t xml:space="preserve">##     2893.5597</w:t>
       </w:r>
     </w:p>
     <w:p>
@@ -215,13 +329,13 @@
         <w:rPr>
           <w:rStyle w:val="KeywordTok"/>
         </w:rPr>
-        <w:t xml:space="preserve">sum</w:t>
-      </w:r>
-      <w:r>
-        <w:rPr>
-          <w:rStyle w:val="NormalTok"/>
-        </w:rPr>
-        <w:t xml:space="preserve">(MasterData_Sales$UrbantoAg)</w:t>
+        <w:t xml:space="preserve">table</w:t>
+      </w:r>
+      <w:r>
+        <w:rPr>
+          <w:rStyle w:val="NormalTok"/>
+        </w:rPr>
+        <w:t xml:space="preserve">(MasterData_Sales$State)</w:t>
       </w:r>
     </w:p>
     <w:p>
@@ -232,7 +346,25 @@
         <w:rPr>
           <w:rStyle w:val="VerbatimChar"/>
         </w:rPr>
-        <w:t xml:space="preserve">## [1] 8</w:t>
+        <w:t xml:space="preserve">## </w:t>
+      </w:r>
+      <w:r>
+        <w:br w:type="textWrapping"/>
+      </w:r>
+      <w:r>
+        <w:rPr>
+          <w:rStyle w:val="VerbatimChar"/>
+        </w:rPr>
+        <w:t xml:space="preserve">##  AZ  CA  CO  ID  MT  NM  NV  OR  TX  UT  WA  WY </w:t>
+      </w:r>
+      <w:r>
+        <w:br w:type="textWrapping"/>
+      </w:r>
+      <w:r>
+        <w:rPr>
+          <w:rStyle w:val="VerbatimChar"/>
+        </w:rPr>
+        <w:t xml:space="preserve">##  89  29 960  17   2  54  81  11  49  42  11   4</w:t>
       </w:r>
     </w:p>
     <w:p>
@@ -243,13 +375,25 @@
         <w:rPr>
           <w:rStyle w:val="KeywordTok"/>
         </w:rPr>
-        <w:t xml:space="preserve">sum</w:t>
-      </w:r>
-      <w:r>
-        <w:rPr>
-          <w:rStyle w:val="NormalTok"/>
-        </w:rPr>
-        <w:t xml:space="preserve">(MasterData_Sales$UrbantoEnviro)</w:t>
+        <w:t xml:space="preserve">mean</w:t>
+      </w:r>
+      <w:r>
+        <w:rPr>
+          <w:rStyle w:val="NormalTok"/>
+        </w:rPr>
+        <w:t xml:space="preserve">(MasterData_Sales$InflationAdjustedPricePerAnnualAcreFoot ~</w:t>
+      </w:r>
+      <w:r>
+        <w:rPr>
+          <w:rStyle w:val="StringTok"/>
+        </w:rPr>
+        <w:t xml:space="preserve"> </w:t>
+      </w:r>
+      <w:r>
+        <w:rPr>
+          <w:rStyle w:val="NormalTok"/>
+        </w:rPr>
+        <w:t xml:space="preserve">MasterData_Sales$State)</w:t>
       </w:r>
     </w:p>
     <w:p>
@@ -260,225 +404,6 @@
         <w:rPr>
           <w:rStyle w:val="VerbatimChar"/>
         </w:rPr>
-        <w:t xml:space="preserve">## [1] 4</w:t>
-      </w:r>
-    </w:p>
-    <w:p>
-      <w:pPr>
-        <w:pStyle w:val="SourceCode"/>
-      </w:pPr>
-      <w:r>
-        <w:rPr>
-          <w:rStyle w:val="KeywordTok"/>
-        </w:rPr>
-        <w:t xml:space="preserve">sum</w:t>
-      </w:r>
-      <w:r>
-        <w:rPr>
-          <w:rStyle w:val="NormalTok"/>
-        </w:rPr>
-        <w:t xml:space="preserve">(MasterData_Sales$UrbantoUrban)</w:t>
-      </w:r>
-    </w:p>
-    <w:p>
-      <w:pPr>
-        <w:pStyle w:val="SourceCode"/>
-      </w:pPr>
-      <w:r>
-        <w:rPr>
-          <w:rStyle w:val="VerbatimChar"/>
-        </w:rPr>
-        <w:t xml:space="preserve">## [1] 170</w:t>
-      </w:r>
-    </w:p>
-    <w:p>
-      <w:pPr>
-        <w:pStyle w:val="SourceCode"/>
-      </w:pPr>
-      <w:r>
-        <w:rPr>
-          <w:rStyle w:val="KeywordTok"/>
-        </w:rPr>
-        <w:t xml:space="preserve">sum</w:t>
-      </w:r>
-      <w:r>
-        <w:rPr>
-          <w:rStyle w:val="NormalTok"/>
-        </w:rPr>
-        <w:t xml:space="preserve">(MasterData_Sales$EnvirotoAg)</w:t>
-      </w:r>
-    </w:p>
-    <w:p>
-      <w:pPr>
-        <w:pStyle w:val="SourceCode"/>
-      </w:pPr>
-      <w:r>
-        <w:rPr>
-          <w:rStyle w:val="VerbatimChar"/>
-        </w:rPr>
-        <w:t xml:space="preserve">## [1] 0</w:t>
-      </w:r>
-    </w:p>
-    <w:p>
-      <w:pPr>
-        <w:pStyle w:val="SourceCode"/>
-      </w:pPr>
-      <w:r>
-        <w:rPr>
-          <w:rStyle w:val="KeywordTok"/>
-        </w:rPr>
-        <w:t xml:space="preserve">sum</w:t>
-      </w:r>
-      <w:r>
-        <w:rPr>
-          <w:rStyle w:val="NormalTok"/>
-        </w:rPr>
-        <w:t xml:space="preserve">(MasterData_Sales$EnvirotoUrban)</w:t>
-      </w:r>
-    </w:p>
-    <w:p>
-      <w:pPr>
-        <w:pStyle w:val="SourceCode"/>
-      </w:pPr>
-      <w:r>
-        <w:rPr>
-          <w:rStyle w:val="VerbatimChar"/>
-        </w:rPr>
-        <w:t xml:space="preserve">## [1] 0</w:t>
-      </w:r>
-    </w:p>
-    <w:p>
-      <w:pPr>
-        <w:pStyle w:val="SourceCode"/>
-      </w:pPr>
-      <w:r>
-        <w:rPr>
-          <w:rStyle w:val="KeywordTok"/>
-        </w:rPr>
-        <w:t xml:space="preserve">sum</w:t>
-      </w:r>
-      <w:r>
-        <w:rPr>
-          <w:rStyle w:val="NormalTok"/>
-        </w:rPr>
-        <w:t xml:space="preserve">(MasterData_Sales$EnvirotoEnviro)</w:t>
-      </w:r>
-    </w:p>
-    <w:p>
-      <w:pPr>
-        <w:pStyle w:val="SourceCode"/>
-      </w:pPr>
-      <w:r>
-        <w:rPr>
-          <w:rStyle w:val="VerbatimChar"/>
-        </w:rPr>
-        <w:t xml:space="preserve">## [1] 0</w:t>
-      </w:r>
-    </w:p>
-    <w:p>
-      <w:pPr>
-        <w:pStyle w:val="SourceCode"/>
-      </w:pPr>
-      <w:r>
-        <w:rPr>
-          <w:rStyle w:val="KeywordTok"/>
-        </w:rPr>
-        <w:t xml:space="preserve">mean</w:t>
-      </w:r>
-      <w:r>
-        <w:rPr>
-          <w:rStyle w:val="NormalTok"/>
-        </w:rPr>
-        <w:t xml:space="preserve">(MasterData_Sales$InflationAdjustedPricePerAnnualAcreFoot ~</w:t>
-      </w:r>
-      <w:r>
-        <w:rPr>
-          <w:rStyle w:val="StringTok"/>
-        </w:rPr>
-        <w:t xml:space="preserve"> </w:t>
-      </w:r>
-      <w:r>
-        <w:rPr>
-          <w:rStyle w:val="NormalTok"/>
-        </w:rPr>
-        <w:t xml:space="preserve">MasterData_Sales$Type)</w:t>
-      </w:r>
-    </w:p>
-    <w:p>
-      <w:pPr>
-        <w:pStyle w:val="SourceCode"/>
-      </w:pPr>
-      <w:r>
-        <w:rPr>
-          <w:rStyle w:val="VerbatimChar"/>
-        </w:rPr>
-        <w:t xml:space="preserve">##        AgtoAg     AgtoEnvio     AgtoUrban     UrbantoAg UrbantoEnviro </w:t>
-      </w:r>
-      <w:r>
-        <w:br w:type="textWrapping"/>
-      </w:r>
-      <w:r>
-        <w:rPr>
-          <w:rStyle w:val="VerbatimChar"/>
-        </w:rPr>
-        <w:t xml:space="preserve">##     2723.7021     2917.1864     5135.3672      298.4463      161.1661 </w:t>
-      </w:r>
-      <w:r>
-        <w:br w:type="textWrapping"/>
-      </w:r>
-      <w:r>
-        <w:rPr>
-          <w:rStyle w:val="VerbatimChar"/>
-        </w:rPr>
-        <w:t xml:space="preserve">##  UrbantoUrban </w:t>
-      </w:r>
-      <w:r>
-        <w:br w:type="textWrapping"/>
-      </w:r>
-      <w:r>
-        <w:rPr>
-          <w:rStyle w:val="VerbatimChar"/>
-        </w:rPr>
-        <w:t xml:space="preserve">##     2058.3235</w:t>
-      </w:r>
-    </w:p>
-    <w:p>
-      <w:pPr>
-        <w:pStyle w:val="SourceCode"/>
-      </w:pPr>
-      <w:r>
-        <w:rPr>
-          <w:rStyle w:val="KeywordTok"/>
-        </w:rPr>
-        <w:t xml:space="preserve">mean</w:t>
-      </w:r>
-      <w:r>
-        <w:rPr>
-          <w:rStyle w:val="NormalTok"/>
-        </w:rPr>
-        <w:t xml:space="preserve">(MasterData_Sales$InflationAdjustedPricePerAnnualAcreFoot ~</w:t>
-      </w:r>
-      <w:r>
-        <w:rPr>
-          <w:rStyle w:val="StringTok"/>
-        </w:rPr>
-        <w:t xml:space="preserve"> </w:t>
-      </w:r>
-      <w:r>
-        <w:rPr>
-          <w:rStyle w:val="NormalTok"/>
-        </w:rPr>
-        <w:t xml:space="preserve">MasterData_Sales$State)</w:t>
-      </w:r>
-    </w:p>
-    <w:p>
-      <w:pPr>
-        <w:pStyle w:val="SourceCode"/>
-      </w:pPr>
-      <w:r>
-        <w:rPr>
-          <w:rStyle w:val="VerbatimChar"/>
-        </w:rPr>
         <w:t xml:space="preserve">##         AZ         CA         CO         ID         MT         NM </w:t>
       </w:r>
       <w:r>
@@ -507,73 +432,6 @@
           <w:rStyle w:val="VerbatimChar"/>
         </w:rPr>
         <w:t xml:space="preserve">## 3895.10832  139.70462  501.92270  936.15086  412.56849  984.48142</w:t>
-      </w:r>
-    </w:p>
-    <w:p>
-      <w:pPr>
-        <w:pStyle w:val="SourceCode"/>
-      </w:pPr>
-      <w:r>
-        <w:rPr>
-          <w:rStyle w:val="KeywordTok"/>
-        </w:rPr>
-        <w:t xml:space="preserve">sd</w:t>
-      </w:r>
-      <w:r>
-        <w:rPr>
-          <w:rStyle w:val="NormalTok"/>
-        </w:rPr>
-        <w:t xml:space="preserve">(MasterData_Sales$InflationAdjustedPricePerAnnualAcreFoot ~</w:t>
-      </w:r>
-      <w:r>
-        <w:rPr>
-          <w:rStyle w:val="StringTok"/>
-        </w:rPr>
-        <w:t xml:space="preserve"> </w:t>
-      </w:r>
-      <w:r>
-        <w:rPr>
-          <w:rStyle w:val="NormalTok"/>
-        </w:rPr>
-        <w:t xml:space="preserve">MasterData_Sales$Type)</w:t>
-      </w:r>
-    </w:p>
-    <w:p>
-      <w:pPr>
-        <w:pStyle w:val="SourceCode"/>
-      </w:pPr>
-      <w:r>
-        <w:rPr>
-          <w:rStyle w:val="VerbatimChar"/>
-        </w:rPr>
-        <w:t xml:space="preserve">##        AgtoAg     AgtoEnvio     AgtoUrban     UrbantoAg UrbantoEnviro </w:t>
-      </w:r>
-      <w:r>
-        <w:br w:type="textWrapping"/>
-      </w:r>
-      <w:r>
-        <w:rPr>
-          <w:rStyle w:val="VerbatimChar"/>
-        </w:rPr>
-        <w:t xml:space="preserve">##     3089.2018     4913.1470     4309.8446      401.7575      216.7191 </w:t>
-      </w:r>
-      <w:r>
-        <w:br w:type="textWrapping"/>
-      </w:r>
-      <w:r>
-        <w:rPr>
-          <w:rStyle w:val="VerbatimChar"/>
-        </w:rPr>
-        <w:t xml:space="preserve">##  UrbantoUrban </w:t>
-      </w:r>
-      <w:r>
-        <w:br w:type="textWrapping"/>
-      </w:r>
-      <w:r>
-        <w:rPr>
-          <w:rStyle w:val="VerbatimChar"/>
-        </w:rPr>
-        <w:t xml:space="preserve">##     2893.5597</w:t>
       </w:r>
     </w:p>
     <w:p>
@@ -5993,13 +5851,13 @@
         <w:rPr>
           <w:rStyle w:val="KeywordTok"/>
         </w:rPr>
-        <w:t xml:space="preserve">sum</w:t>
-      </w:r>
-      <w:r>
-        <w:rPr>
-          <w:rStyle w:val="NormalTok"/>
-        </w:rPr>
-        <w:t xml:space="preserve">(MasterData_Leases$AgtoAg)</w:t>
+        <w:t xml:space="preserve">table</w:t>
+      </w:r>
+      <w:r>
+        <w:rPr>
+          <w:rStyle w:val="NormalTok"/>
+        </w:rPr>
+        <w:t xml:space="preserve">(MasterData_Leases$Type)</w:t>
       </w:r>
     </w:p>
     <w:p>
@@ -6010,7 +5868,43 @@
         <w:rPr>
           <w:rStyle w:val="VerbatimChar"/>
         </w:rPr>
-        <w:t xml:space="preserve">## [1] 186</w:t>
+        <w:t xml:space="preserve">## </w:t>
+      </w:r>
+      <w:r>
+        <w:br w:type="textWrapping"/>
+      </w:r>
+      <w:r>
+        <w:rPr>
+          <w:rStyle w:val="VerbatimChar"/>
+        </w:rPr>
+        <w:t xml:space="preserve">##         AgtoAg      AgtoEnivo      AgtoUrban EnvirotoEnviro      UrbantoAg </w:t>
+      </w:r>
+      <w:r>
+        <w:br w:type="textWrapping"/>
+      </w:r>
+      <w:r>
+        <w:rPr>
+          <w:rStyle w:val="VerbatimChar"/>
+        </w:rPr>
+        <w:t xml:space="preserve">##            186            176            169              3             18 </w:t>
+      </w:r>
+      <w:r>
+        <w:br w:type="textWrapping"/>
+      </w:r>
+      <w:r>
+        <w:rPr>
+          <w:rStyle w:val="VerbatimChar"/>
+        </w:rPr>
+        <w:t xml:space="preserve">##  UrbantoEnviro   UrbantoUrban </w:t>
+      </w:r>
+      <w:r>
+        <w:br w:type="textWrapping"/>
+      </w:r>
+      <w:r>
+        <w:rPr>
+          <w:rStyle w:val="VerbatimChar"/>
+        </w:rPr>
+        <w:t xml:space="preserve">##             38            106</w:t>
       </w:r>
     </w:p>
     <w:p>
@@ -6021,13 +5915,25 @@
         <w:rPr>
           <w:rStyle w:val="KeywordTok"/>
         </w:rPr>
-        <w:t xml:space="preserve">sum</w:t>
-      </w:r>
-      <w:r>
-        <w:rPr>
-          <w:rStyle w:val="NormalTok"/>
-        </w:rPr>
-        <w:t xml:space="preserve">(MasterData_Leases$AgtoEnivo)</w:t>
+        <w:t xml:space="preserve">mean</w:t>
+      </w:r>
+      <w:r>
+        <w:rPr>
+          <w:rStyle w:val="NormalTok"/>
+        </w:rPr>
+        <w:t xml:space="preserve">(MasterData_Leases$InflationAdjustedPricePerAnnualAcreFoot ~</w:t>
+      </w:r>
+      <w:r>
+        <w:rPr>
+          <w:rStyle w:val="StringTok"/>
+        </w:rPr>
+        <w:t xml:space="preserve"> </w:t>
+      </w:r>
+      <w:r>
+        <w:rPr>
+          <w:rStyle w:val="NormalTok"/>
+        </w:rPr>
+        <w:t xml:space="preserve">MasterData_Leases$Type)</w:t>
       </w:r>
     </w:p>
     <w:p>
@@ -6038,7 +5944,34 @@
         <w:rPr>
           <w:rStyle w:val="VerbatimChar"/>
         </w:rPr>
-        <w:t xml:space="preserve">## [1] 176</w:t>
+        <w:t xml:space="preserve">##         AgtoAg      AgtoEnivo      AgtoUrban EnvirotoEnviro      UrbantoAg </w:t>
+      </w:r>
+      <w:r>
+        <w:br w:type="textWrapping"/>
+      </w:r>
+      <w:r>
+        <w:rPr>
+          <w:rStyle w:val="VerbatimChar"/>
+        </w:rPr>
+        <w:t xml:space="preserve">##       53.33864       86.51594      315.74080       28.51805       23.80605 </w:t>
+      </w:r>
+      <w:r>
+        <w:br w:type="textWrapping"/>
+      </w:r>
+      <w:r>
+        <w:rPr>
+          <w:rStyle w:val="VerbatimChar"/>
+        </w:rPr>
+        <w:t xml:space="preserve">##  UrbantoEnviro   UrbantoUrban </w:t>
+      </w:r>
+      <w:r>
+        <w:br w:type="textWrapping"/>
+      </w:r>
+      <w:r>
+        <w:rPr>
+          <w:rStyle w:val="VerbatimChar"/>
+        </w:rPr>
+        <w:t xml:space="preserve">##       45.26804      785.24465</w:t>
       </w:r>
     </w:p>
     <w:p>
@@ -6049,13 +5982,25 @@
         <w:rPr>
           <w:rStyle w:val="KeywordTok"/>
         </w:rPr>
-        <w:t xml:space="preserve">sum</w:t>
-      </w:r>
-      <w:r>
-        <w:rPr>
-          <w:rStyle w:val="NormalTok"/>
-        </w:rPr>
-        <w:t xml:space="preserve">(MasterData_Leases$AgtoUrban)</w:t>
+        <w:t xml:space="preserve">sd</w:t>
+      </w:r>
+      <w:r>
+        <w:rPr>
+          <w:rStyle w:val="NormalTok"/>
+        </w:rPr>
+        <w:t xml:space="preserve">(MasterData_Leases$InflationAdjustedPricePerAnnualAcreFoot ~</w:t>
+      </w:r>
+      <w:r>
+        <w:rPr>
+          <w:rStyle w:val="StringTok"/>
+        </w:rPr>
+        <w:t xml:space="preserve"> </w:t>
+      </w:r>
+      <w:r>
+        <w:rPr>
+          <w:rStyle w:val="NormalTok"/>
+        </w:rPr>
+        <w:t xml:space="preserve">MasterData_Leases$Type)</w:t>
       </w:r>
     </w:p>
     <w:p>
@@ -6066,7 +6011,34 @@
         <w:rPr>
           <w:rStyle w:val="VerbatimChar"/>
         </w:rPr>
-        <w:t xml:space="preserve">## [1] 169</w:t>
+        <w:t xml:space="preserve">##         AgtoAg      AgtoEnivo      AgtoUrban EnvirotoEnviro      UrbantoAg </w:t>
+      </w:r>
+      <w:r>
+        <w:br w:type="textWrapping"/>
+      </w:r>
+      <w:r>
+        <w:rPr>
+          <w:rStyle w:val="VerbatimChar"/>
+        </w:rPr>
+        <w:t xml:space="preserve">##     157.682002     260.165260    1207.786081       9.881087      45.760183 </w:t>
+      </w:r>
+      <w:r>
+        <w:br w:type="textWrapping"/>
+      </w:r>
+      <w:r>
+        <w:rPr>
+          <w:rStyle w:val="VerbatimChar"/>
+        </w:rPr>
+        <w:t xml:space="preserve">##  UrbantoEnviro   UrbantoUrban </w:t>
+      </w:r>
+      <w:r>
+        <w:br w:type="textWrapping"/>
+      </w:r>
+      <w:r>
+        <w:rPr>
+          <w:rStyle w:val="VerbatimChar"/>
+        </w:rPr>
+        <w:t xml:space="preserve">##      72.010168    2711.654035</w:t>
       </w:r>
     </w:p>
     <w:p>
@@ -6077,13 +6049,13 @@
         <w:rPr>
           <w:rStyle w:val="KeywordTok"/>
         </w:rPr>
-        <w:t xml:space="preserve">sum</w:t>
-      </w:r>
-      <w:r>
-        <w:rPr>
-          <w:rStyle w:val="NormalTok"/>
-        </w:rPr>
-        <w:t xml:space="preserve">(MasterData_Leases$UrbantoAg)</w:t>
+        <w:t xml:space="preserve">table</w:t>
+      </w:r>
+      <w:r>
+        <w:rPr>
+          <w:rStyle w:val="NormalTok"/>
+        </w:rPr>
+        <w:t xml:space="preserve">(MasterData_Leases$State)</w:t>
       </w:r>
     </w:p>
     <w:p>
@@ -6094,7 +6066,25 @@
         <w:rPr>
           <w:rStyle w:val="VerbatimChar"/>
         </w:rPr>
-        <w:t xml:space="preserve">## [1] 18</w:t>
+        <w:t xml:space="preserve">## </w:t>
+      </w:r>
+      <w:r>
+        <w:br w:type="textWrapping"/>
+      </w:r>
+      <w:r>
+        <w:rPr>
+          <w:rStyle w:val="VerbatimChar"/>
+        </w:rPr>
+        <w:t xml:space="preserve">##  AZ  CA  CO  ID  MT  NM  NV  OR  TX  UT  WA  WY </w:t>
+      </w:r>
+      <w:r>
+        <w:br w:type="textWrapping"/>
+      </w:r>
+      <w:r>
+        <w:rPr>
+          <w:rStyle w:val="VerbatimChar"/>
+        </w:rPr>
+        <w:t xml:space="preserve">##  33 202  91  76  35  53   3  53  86  14  21  29</w:t>
       </w:r>
     </w:p>
     <w:p>
@@ -6105,13 +6095,25 @@
         <w:rPr>
           <w:rStyle w:val="KeywordTok"/>
         </w:rPr>
-        <w:t xml:space="preserve">sum</w:t>
-      </w:r>
-      <w:r>
-        <w:rPr>
-          <w:rStyle w:val="NormalTok"/>
-        </w:rPr>
-        <w:t xml:space="preserve">(MasterData_Leases$UrbantoEnviro)</w:t>
+        <w:t xml:space="preserve">mean</w:t>
+      </w:r>
+      <w:r>
+        <w:rPr>
+          <w:rStyle w:val="NormalTok"/>
+        </w:rPr>
+        <w:t xml:space="preserve">(MasterData_Leases$InflationAdjustedPricePerAnnualAcreFoot ~</w:t>
+      </w:r>
+      <w:r>
+        <w:rPr>
+          <w:rStyle w:val="StringTok"/>
+        </w:rPr>
+        <w:t xml:space="preserve"> </w:t>
+      </w:r>
+      <w:r>
+        <w:rPr>
+          <w:rStyle w:val="NormalTok"/>
+        </w:rPr>
+        <w:t xml:space="preserve">MasterData_Leases$State)</w:t>
       </w:r>
     </w:p>
     <w:p>
@@ -6122,225 +6124,6 @@
         <w:rPr>
           <w:rStyle w:val="VerbatimChar"/>
         </w:rPr>
-        <w:t xml:space="preserve">## [1] 38</w:t>
-      </w:r>
-    </w:p>
-    <w:p>
-      <w:pPr>
-        <w:pStyle w:val="SourceCode"/>
-      </w:pPr>
-      <w:r>
-        <w:rPr>
-          <w:rStyle w:val="KeywordTok"/>
-        </w:rPr>
-        <w:t xml:space="preserve">sum</w:t>
-      </w:r>
-      <w:r>
-        <w:rPr>
-          <w:rStyle w:val="NormalTok"/>
-        </w:rPr>
-        <w:t xml:space="preserve">(MasterData_Leases$UrbantoUrban)</w:t>
-      </w:r>
-    </w:p>
-    <w:p>
-      <w:pPr>
-        <w:pStyle w:val="SourceCode"/>
-      </w:pPr>
-      <w:r>
-        <w:rPr>
-          <w:rStyle w:val="VerbatimChar"/>
-        </w:rPr>
-        <w:t xml:space="preserve">## [1] 106</w:t>
-      </w:r>
-    </w:p>
-    <w:p>
-      <w:pPr>
-        <w:pStyle w:val="SourceCode"/>
-      </w:pPr>
-      <w:r>
-        <w:rPr>
-          <w:rStyle w:val="KeywordTok"/>
-        </w:rPr>
-        <w:t xml:space="preserve">sum</w:t>
-      </w:r>
-      <w:r>
-        <w:rPr>
-          <w:rStyle w:val="NormalTok"/>
-        </w:rPr>
-        <w:t xml:space="preserve">(MasterData_Leases$EnvirotoAg)</w:t>
-      </w:r>
-    </w:p>
-    <w:p>
-      <w:pPr>
-        <w:pStyle w:val="SourceCode"/>
-      </w:pPr>
-      <w:r>
-        <w:rPr>
-          <w:rStyle w:val="VerbatimChar"/>
-        </w:rPr>
-        <w:t xml:space="preserve">## [1] 0</w:t>
-      </w:r>
-    </w:p>
-    <w:p>
-      <w:pPr>
-        <w:pStyle w:val="SourceCode"/>
-      </w:pPr>
-      <w:r>
-        <w:rPr>
-          <w:rStyle w:val="KeywordTok"/>
-        </w:rPr>
-        <w:t xml:space="preserve">sum</w:t>
-      </w:r>
-      <w:r>
-        <w:rPr>
-          <w:rStyle w:val="NormalTok"/>
-        </w:rPr>
-        <w:t xml:space="preserve">(MasterData_Leases$EnvirotoUrban)</w:t>
-      </w:r>
-    </w:p>
-    <w:p>
-      <w:pPr>
-        <w:pStyle w:val="SourceCode"/>
-      </w:pPr>
-      <w:r>
-        <w:rPr>
-          <w:rStyle w:val="VerbatimChar"/>
-        </w:rPr>
-        <w:t xml:space="preserve">## [1] NA</w:t>
-      </w:r>
-    </w:p>
-    <w:p>
-      <w:pPr>
-        <w:pStyle w:val="SourceCode"/>
-      </w:pPr>
-      <w:r>
-        <w:rPr>
-          <w:rStyle w:val="KeywordTok"/>
-        </w:rPr>
-        <w:t xml:space="preserve">sum</w:t>
-      </w:r>
-      <w:r>
-        <w:rPr>
-          <w:rStyle w:val="NormalTok"/>
-        </w:rPr>
-        <w:t xml:space="preserve">(MasterData_Leases$EnvirotoEnviro)</w:t>
-      </w:r>
-    </w:p>
-    <w:p>
-      <w:pPr>
-        <w:pStyle w:val="SourceCode"/>
-      </w:pPr>
-      <w:r>
-        <w:rPr>
-          <w:rStyle w:val="VerbatimChar"/>
-        </w:rPr>
-        <w:t xml:space="preserve">## [1] 3</w:t>
-      </w:r>
-    </w:p>
-    <w:p>
-      <w:pPr>
-        <w:pStyle w:val="SourceCode"/>
-      </w:pPr>
-      <w:r>
-        <w:rPr>
-          <w:rStyle w:val="KeywordTok"/>
-        </w:rPr>
-        <w:t xml:space="preserve">mean</w:t>
-      </w:r>
-      <w:r>
-        <w:rPr>
-          <w:rStyle w:val="NormalTok"/>
-        </w:rPr>
-        <w:t xml:space="preserve">(MasterData_Leases$InflationAdjustedPricePerAnnualAcreFoot ~</w:t>
-      </w:r>
-      <w:r>
-        <w:rPr>
-          <w:rStyle w:val="StringTok"/>
-        </w:rPr>
-        <w:t xml:space="preserve"> </w:t>
-      </w:r>
-      <w:r>
-        <w:rPr>
-          <w:rStyle w:val="NormalTok"/>
-        </w:rPr>
-        <w:t xml:space="preserve">MasterData_Leases$Type)</w:t>
-      </w:r>
-    </w:p>
-    <w:p>
-      <w:pPr>
-        <w:pStyle w:val="SourceCode"/>
-      </w:pPr>
-      <w:r>
-        <w:rPr>
-          <w:rStyle w:val="VerbatimChar"/>
-        </w:rPr>
-        <w:t xml:space="preserve">##         AgtoAg      AgtoEnivo      AgtoUrban EnvirotoEnviro      UrbantoAg </w:t>
-      </w:r>
-      <w:r>
-        <w:br w:type="textWrapping"/>
-      </w:r>
-      <w:r>
-        <w:rPr>
-          <w:rStyle w:val="VerbatimChar"/>
-        </w:rPr>
-        <w:t xml:space="preserve">##       53.33864       86.51594      315.74080       28.51805       23.80605 </w:t>
-      </w:r>
-      <w:r>
-        <w:br w:type="textWrapping"/>
-      </w:r>
-      <w:r>
-        <w:rPr>
-          <w:rStyle w:val="VerbatimChar"/>
-        </w:rPr>
-        <w:t xml:space="preserve">##  UrbantoEnviro   UrbantoUrban </w:t>
-      </w:r>
-      <w:r>
-        <w:br w:type="textWrapping"/>
-      </w:r>
-      <w:r>
-        <w:rPr>
-          <w:rStyle w:val="VerbatimChar"/>
-        </w:rPr>
-        <w:t xml:space="preserve">##       45.26804      785.24465</w:t>
-      </w:r>
-    </w:p>
-    <w:p>
-      <w:pPr>
-        <w:pStyle w:val="SourceCode"/>
-      </w:pPr>
-      <w:r>
-        <w:rPr>
-          <w:rStyle w:val="KeywordTok"/>
-        </w:rPr>
-        <w:t xml:space="preserve">mean</w:t>
-      </w:r>
-      <w:r>
-        <w:rPr>
-          <w:rStyle w:val="NormalTok"/>
-        </w:rPr>
-        <w:t xml:space="preserve">(MasterData_Leases$InflationAdjustedPricePerAnnualAcreFoot ~</w:t>
-      </w:r>
-      <w:r>
-        <w:rPr>
-          <w:rStyle w:val="StringTok"/>
-        </w:rPr>
-        <w:t xml:space="preserve"> </w:t>
-      </w:r>
-      <w:r>
-        <w:rPr>
-          <w:rStyle w:val="NormalTok"/>
-        </w:rPr>
-        <w:t xml:space="preserve">MasterData_Leases$State)</w:t>
-      </w:r>
-    </w:p>
-    <w:p>
-      <w:pPr>
-        <w:pStyle w:val="SourceCode"/>
-      </w:pPr>
-      <w:r>
-        <w:rPr>
-          <w:rStyle w:val="VerbatimChar"/>
-        </w:rPr>
         <w:t xml:space="preserve">##         AZ         CA         CO         ID         MT         NM </w:t>
       </w:r>
       <w:r>
@@ -6369,73 +6152,6 @@
           <w:rStyle w:val="VerbatimChar"/>
         </w:rPr>
         <w:t xml:space="preserve">## 1837.41652   70.72935  207.49377   33.21538   68.50149   25.04151</w:t>
-      </w:r>
-    </w:p>
-    <w:p>
-      <w:pPr>
-        <w:pStyle w:val="SourceCode"/>
-      </w:pPr>
-      <w:r>
-        <w:rPr>
-          <w:rStyle w:val="KeywordTok"/>
-        </w:rPr>
-        <w:t xml:space="preserve">sd</w:t>
-      </w:r>
-      <w:r>
-        <w:rPr>
-          <w:rStyle w:val="NormalTok"/>
-        </w:rPr>
-        <w:t xml:space="preserve">(MasterData_Leases$InflationAdjustedPricePerAnnualAcreFoot ~</w:t>
-      </w:r>
-      <w:r>
-        <w:rPr>
-          <w:rStyle w:val="StringTok"/>
-        </w:rPr>
-        <w:t xml:space="preserve"> </w:t>
-      </w:r>
-      <w:r>
-        <w:rPr>
-          <w:rStyle w:val="NormalTok"/>
-        </w:rPr>
-        <w:t xml:space="preserve">MasterData_Leases$Type)</w:t>
-      </w:r>
-    </w:p>
-    <w:p>
-      <w:pPr>
-        <w:pStyle w:val="SourceCode"/>
-      </w:pPr>
-      <w:r>
-        <w:rPr>
-          <w:rStyle w:val="VerbatimChar"/>
-        </w:rPr>
-        <w:t xml:space="preserve">##         AgtoAg      AgtoEnivo      AgtoUrban EnvirotoEnviro      UrbantoAg </w:t>
-      </w:r>
-      <w:r>
-        <w:br w:type="textWrapping"/>
-      </w:r>
-      <w:r>
-        <w:rPr>
-          <w:rStyle w:val="VerbatimChar"/>
-        </w:rPr>
-        <w:t xml:space="preserve">##     157.682002     260.165260    1207.786081       9.881087      45.760183 </w:t>
-      </w:r>
-      <w:r>
-        <w:br w:type="textWrapping"/>
-      </w:r>
-      <w:r>
-        <w:rPr>
-          <w:rStyle w:val="VerbatimChar"/>
-        </w:rPr>
-        <w:t xml:space="preserve">##  UrbantoEnviro   UrbantoUrban </w:t>
-      </w:r>
-      <w:r>
-        <w:br w:type="textWrapping"/>
-      </w:r>
-      <w:r>
-        <w:rPr>
-          <w:rStyle w:val="VerbatimChar"/>
-        </w:rPr>
-        <w:t xml:space="preserve">##      72.010168    2711.654035</w:t>
       </w:r>
     </w:p>
     <w:p>
@@ -6613,7 +6329,7 @@
     </w:lvl>
   </w:abstractNum>
   <w:abstractNum w:abstractNumId="990">
-    <w:nsid w:val="9dc05664"/>
+    <w:nsid w:val="94d68af2"/>
     <w:multiLevelType w:val="multilevel"/>
     <w:lvl w:ilvl="0">
       <w:numFmt w:val="bullet"/>

</xml_diff>